<commit_message>
SRS 1.2. Added Store Items and Flyer Number selection controls and event handlers. Updated Resource Dictionary References
</commit_message>
<xml_diff>
--- a/Project Documentation/Design/Hagerman_Kendrick_FoodGiantCodingStandards.docx
+++ b/Project Documentation/Design/Hagerman_Kendrick_FoodGiantCodingStandards.docx
@@ -1,6 +1,6 @@
 
 <file path=word/document.xml><?xml version="1.0" encoding="utf-8"?>
-<w:document xmlns:wpc="http://schemas.microsoft.com/office/word/2010/wordprocessingCanvas" xmlns:cx="http://schemas.microsoft.com/office/drawing/2014/chartex" xmlns:cx1="http://schemas.microsoft.com/office/drawing/2015/9/8/chartex" xmlns:cx2="http://schemas.microsoft.com/office/drawing/2015/10/21/chartex" xmlns:cx3="http://schemas.microsoft.com/office/drawing/2016/5/9/chartex" xmlns:cx4="http://schemas.microsoft.com/office/drawing/2016/5/10/chartex" xmlns:cx5="http://schemas.microsoft.com/office/drawing/2016/5/11/chartex" xmlns:cx6="http://schemas.microsoft.com/office/drawing/2016/5/12/chartex" xmlns:cx7="http://schemas.microsoft.com/office/drawing/2016/5/13/chartex" xmlns:cx8="http://schemas.microsoft.com/office/drawing/2016/5/14/chartex" xmlns:mc="http://schemas.openxmlformats.org/markup-compatibility/2006" xmlns:o="urn:schemas-microsoft-com:office:office" xmlns:r="http://schemas.openxmlformats.org/officeDocument/2006/relationships" xmlns:m="http://schemas.openxmlformats.org/officeDocument/2006/math" xmlns:v="urn:schemas-microsoft-com:vml" xmlns:wp14="http://schemas.microsoft.com/office/word/2010/wordprocessingDrawing" xmlns:wp="http://schemas.openxmlformats.org/drawingml/2006/wordprocessingDrawing" xmlns:w10="urn:schemas-microsoft-com:office:word" xmlns:w="http://schemas.openxmlformats.org/wordprocessingml/2006/main" xmlns:w14="http://schemas.microsoft.com/office/word/2010/wordml" xmlns:w15="http://schemas.microsoft.com/office/word/2012/wordml" xmlns:w16se="http://schemas.microsoft.com/office/word/2015/wordml/symex" xmlns:wpg="http://schemas.microsoft.com/office/word/2010/wordprocessingGroup" xmlns:wpi="http://schemas.microsoft.com/office/word/2010/wordprocessingInk" xmlns:wne="http://schemas.microsoft.com/office/word/2006/wordml" xmlns:wps="http://schemas.microsoft.com/office/word/2010/wordprocessingShape" mc:Ignorable="w14 w15 w16se wp14">
+<w:document xmlns:wpc="http://schemas.microsoft.com/office/word/2010/wordprocessingCanvas" xmlns:cx="http://schemas.microsoft.com/office/drawing/2014/chartex" xmlns:cx1="http://schemas.microsoft.com/office/drawing/2015/9/8/chartex" xmlns:cx2="http://schemas.microsoft.com/office/drawing/2015/10/21/chartex" xmlns:cx3="http://schemas.microsoft.com/office/drawing/2016/5/9/chartex" xmlns:cx4="http://schemas.microsoft.com/office/drawing/2016/5/10/chartex" xmlns:cx5="http://schemas.microsoft.com/office/drawing/2016/5/11/chartex" xmlns:cx6="http://schemas.microsoft.com/office/drawing/2016/5/12/chartex" xmlns:cx7="http://schemas.microsoft.com/office/drawing/2016/5/13/chartex" xmlns:cx8="http://schemas.microsoft.com/office/drawing/2016/5/14/chartex" xmlns:mc="http://schemas.openxmlformats.org/markup-compatibility/2006" xmlns:aink="http://schemas.microsoft.com/office/drawing/2016/ink" xmlns:o="urn:schemas-microsoft-com:office:office" xmlns:r="http://schemas.openxmlformats.org/officeDocument/2006/relationships" xmlns:m="http://schemas.openxmlformats.org/officeDocument/2006/math" xmlns:v="urn:schemas-microsoft-com:vml" xmlns:wp14="http://schemas.microsoft.com/office/word/2010/wordprocessingDrawing" xmlns:wp="http://schemas.openxmlformats.org/drawingml/2006/wordprocessingDrawing" xmlns:w10="urn:schemas-microsoft-com:office:word" xmlns:w="http://schemas.openxmlformats.org/wordprocessingml/2006/main" xmlns:w14="http://schemas.microsoft.com/office/word/2010/wordml" xmlns:w15="http://schemas.microsoft.com/office/word/2012/wordml" xmlns:w16se="http://schemas.microsoft.com/office/word/2015/wordml/symex" xmlns:wpg="http://schemas.microsoft.com/office/word/2010/wordprocessingGroup" xmlns:wpi="http://schemas.microsoft.com/office/word/2010/wordprocessingInk" xmlns:wne="http://schemas.microsoft.com/office/word/2006/wordml" xmlns:wps="http://schemas.microsoft.com/office/word/2010/wordprocessingShape" mc:Ignorable="w14 w15 w16se wp14">
   <w:body>
     <w:p>
       <w:pPr>
@@ -25,8 +25,6 @@
           <w:szCs w:val="72"/>
         </w:rPr>
       </w:pPr>
-      <w:bookmarkStart w:id="0" w:name="_GoBack"/>
-      <w:bookmarkEnd w:id="0"/>
     </w:p>
     <w:p>
       <w:pPr>
@@ -525,18 +523,31 @@
     </w:p>
     <w:p>
       <w:r>
-        <w:t>Variable names in classes should be structured like variableName.</w:t>
+        <w:t xml:space="preserve">Variable names in classes should be structured like </w:t>
+      </w:r>
+      <w:proofErr w:type="spellStart"/>
+      <w:r>
+        <w:t>variableName</w:t>
+      </w:r>
+      <w:proofErr w:type="spellEnd"/>
+      <w:r>
+        <w:t>.</w:t>
       </w:r>
     </w:p>
     <w:p>
       <w:r>
         <w:t>Global Private variables must be spelled like _</w:t>
       </w:r>
+      <w:proofErr w:type="spellStart"/>
       <w:r>
         <w:t>V</w:t>
       </w:r>
       <w:r>
-        <w:t xml:space="preserve">ariableName. </w:t>
+        <w:t>ariableName</w:t>
+      </w:r>
+      <w:proofErr w:type="spellEnd"/>
+      <w:r>
+        <w:t xml:space="preserve">. </w:t>
       </w:r>
     </w:p>
     <w:p>
@@ -546,11 +557,16 @@
       <w:r>
         <w:t xml:space="preserve">ariables must be spelled like </w:t>
       </w:r>
+      <w:proofErr w:type="spellStart"/>
       <w:r>
         <w:t>V</w:t>
       </w:r>
       <w:r>
-        <w:t xml:space="preserve">ariableName. </w:t>
+        <w:t>ariableName</w:t>
+      </w:r>
+      <w:proofErr w:type="spellEnd"/>
+      <w:r>
+        <w:t xml:space="preserve">. </w:t>
       </w:r>
     </w:p>
     <w:p>
@@ -560,22 +576,48 @@
     </w:p>
     <w:p>
       <w:r>
-        <w:t>private ComboBoxItem _UserAccount</w:t>
+        <w:t xml:space="preserve">private </w:t>
+      </w:r>
+      <w:proofErr w:type="spellStart"/>
+      <w:r>
+        <w:t>ComboBoxItem</w:t>
+      </w:r>
+      <w:proofErr w:type="spellEnd"/>
+      <w:r>
+        <w:t xml:space="preserve"> _</w:t>
+      </w:r>
+      <w:proofErr w:type="spellStart"/>
+      <w:r>
+        <w:t>UserAccount</w:t>
       </w:r>
       <w:r>
         <w:t>CmboBox</w:t>
       </w:r>
+      <w:proofErr w:type="spellEnd"/>
       <w:r>
         <w:t>;</w:t>
       </w:r>
     </w:p>
     <w:p>
       <w:r>
-        <w:t>public ComboBoxItem UserAccount</w:t>
+        <w:t xml:space="preserve">public </w:t>
+      </w:r>
+      <w:proofErr w:type="spellStart"/>
+      <w:r>
+        <w:t>ComboBoxItem</w:t>
+      </w:r>
+      <w:proofErr w:type="spellEnd"/>
+      <w:r>
+        <w:t xml:space="preserve"> </w:t>
+      </w:r>
+      <w:proofErr w:type="spellStart"/>
+      <w:r>
+        <w:t>UserAccount</w:t>
       </w:r>
       <w:r>
         <w:t>CmboBox</w:t>
       </w:r>
+      <w:proofErr w:type="spellEnd"/>
       <w:r>
         <w:t xml:space="preserve"> </w:t>
       </w:r>
@@ -702,9 +744,11 @@
             <w:pPr>
               <w:cnfStyle w:val="000000000000" w:firstRow="0" w:lastRow="0" w:firstColumn="0" w:lastColumn="0" w:oddVBand="0" w:evenVBand="0" w:oddHBand="0" w:evenHBand="0" w:firstRowFirstColumn="0" w:firstRowLastColumn="0" w:lastRowFirstColumn="0" w:lastRowLastColumn="0"/>
             </w:pPr>
+            <w:proofErr w:type="spellStart"/>
             <w:r>
               <w:t>ClassName</w:t>
             </w:r>
+            <w:proofErr w:type="spellEnd"/>
           </w:p>
         </w:tc>
       </w:tr>
@@ -807,9 +851,11 @@
             <w:pPr>
               <w:cnfStyle w:val="000000000000" w:firstRow="0" w:lastRow="0" w:firstColumn="0" w:lastColumn="0" w:oddVBand="0" w:evenVBand="0" w:oddHBand="0" w:evenHBand="0" w:firstRowFirstColumn="0" w:firstRowLastColumn="0" w:lastRowFirstColumn="0" w:lastRowLastColumn="0"/>
             </w:pPr>
+            <w:proofErr w:type="spellStart"/>
             <w:r>
               <w:t>CmboBox</w:t>
             </w:r>
+            <w:proofErr w:type="spellEnd"/>
           </w:p>
         </w:tc>
       </w:tr>
@@ -836,12 +882,14 @@
             <w:pPr>
               <w:cnfStyle w:val="000000000000" w:firstRow="0" w:lastRow="0" w:firstColumn="0" w:lastColumn="0" w:oddVBand="0" w:evenVBand="0" w:oddHBand="0" w:evenHBand="0" w:firstRowFirstColumn="0" w:firstRowLastColumn="0" w:lastRowFirstColumn="0" w:lastRowLastColumn="0"/>
             </w:pPr>
+            <w:proofErr w:type="spellStart"/>
             <w:r>
               <w:t>CmboBox</w:t>
             </w:r>
             <w:r>
               <w:t>Itm</w:t>
             </w:r>
+            <w:proofErr w:type="spellEnd"/>
           </w:p>
         </w:tc>
       </w:tr>
@@ -865,9 +913,11 @@
             <w:pPr>
               <w:cnfStyle w:val="000000000000" w:firstRow="0" w:lastRow="0" w:firstColumn="0" w:lastColumn="0" w:oddVBand="0" w:evenVBand="0" w:oddHBand="0" w:evenHBand="0" w:firstRowFirstColumn="0" w:firstRowLastColumn="0" w:lastRowFirstColumn="0" w:lastRowLastColumn="0"/>
             </w:pPr>
+            <w:proofErr w:type="spellStart"/>
             <w:r>
               <w:t>Lbl</w:t>
             </w:r>
+            <w:proofErr w:type="spellEnd"/>
           </w:p>
         </w:tc>
       </w:tr>
@@ -891,9 +941,11 @@
             <w:pPr>
               <w:cnfStyle w:val="000000000000" w:firstRow="0" w:lastRow="0" w:firstColumn="0" w:lastColumn="0" w:oddVBand="0" w:evenVBand="0" w:oddHBand="0" w:evenHBand="0" w:firstRowFirstColumn="0" w:firstRowLastColumn="0" w:lastRowFirstColumn="0" w:lastRowLastColumn="0"/>
             </w:pPr>
+            <w:proofErr w:type="spellStart"/>
             <w:r>
               <w:t>Btn</w:t>
             </w:r>
+            <w:proofErr w:type="spellEnd"/>
           </w:p>
         </w:tc>
       </w:tr>
@@ -907,6 +959,9 @@
             <w:r>
               <w:t>Text Bloc</w:t>
             </w:r>
+            <w:r>
+              <w:t>k</w:t>
+            </w:r>
           </w:p>
         </w:tc>
         <w:tc>
@@ -917,9 +972,11 @@
             <w:pPr>
               <w:cnfStyle w:val="000000000000" w:firstRow="0" w:lastRow="0" w:firstColumn="0" w:lastColumn="0" w:oddVBand="0" w:evenVBand="0" w:oddHBand="0" w:evenHBand="0" w:firstRowFirstColumn="0" w:firstRowLastColumn="0" w:lastRowFirstColumn="0" w:lastRowLastColumn="0"/>
             </w:pPr>
+            <w:proofErr w:type="spellStart"/>
             <w:r>
               <w:t>TxtBlk</w:t>
             </w:r>
+            <w:proofErr w:type="spellEnd"/>
           </w:p>
         </w:tc>
       </w:tr>
@@ -931,7 +988,7 @@
           </w:tcPr>
           <w:p>
             <w:r>
-              <w:t>Border</w:t>
+              <w:t>Text Box</w:t>
             </w:r>
           </w:p>
         </w:tc>
@@ -943,9 +1000,13 @@
             <w:pPr>
               <w:cnfStyle w:val="000000000000" w:firstRow="0" w:lastRow="0" w:firstColumn="0" w:lastColumn="0" w:oddVBand="0" w:evenVBand="0" w:oddHBand="0" w:evenHBand="0" w:firstRowFirstColumn="0" w:firstRowLastColumn="0" w:lastRowFirstColumn="0" w:lastRowLastColumn="0"/>
             </w:pPr>
-            <w:r>
-              <w:t>Bdr</w:t>
-            </w:r>
+            <w:bookmarkStart w:id="0" w:name="_GoBack"/>
+            <w:proofErr w:type="spellStart"/>
+            <w:r>
+              <w:t>TxtBox</w:t>
+            </w:r>
+            <w:bookmarkEnd w:id="0"/>
+            <w:proofErr w:type="spellEnd"/>
           </w:p>
         </w:tc>
       </w:tr>
@@ -957,7 +1018,7 @@
           </w:tcPr>
           <w:p>
             <w:r>
-              <w:t>Image</w:t>
+              <w:t>Border</w:t>
             </w:r>
           </w:p>
         </w:tc>
@@ -969,9 +1030,11 @@
             <w:pPr>
               <w:cnfStyle w:val="000000000000" w:firstRow="0" w:lastRow="0" w:firstColumn="0" w:lastColumn="0" w:oddVBand="0" w:evenVBand="0" w:oddHBand="0" w:evenHBand="0" w:firstRowFirstColumn="0" w:firstRowLastColumn="0" w:lastRowFirstColumn="0" w:lastRowLastColumn="0"/>
             </w:pPr>
-            <w:r>
-              <w:t>Img</w:t>
-            </w:r>
+            <w:proofErr w:type="spellStart"/>
+            <w:r>
+              <w:t>Bdr</w:t>
+            </w:r>
+            <w:proofErr w:type="spellEnd"/>
           </w:p>
         </w:tc>
       </w:tr>
@@ -983,7 +1046,7 @@
           </w:tcPr>
           <w:p>
             <w:r>
-              <w:t>Grid</w:t>
+              <w:t>Image</w:t>
             </w:r>
           </w:p>
         </w:tc>
@@ -995,9 +1058,11 @@
             <w:pPr>
               <w:cnfStyle w:val="000000000000" w:firstRow="0" w:lastRow="0" w:firstColumn="0" w:lastColumn="0" w:oddVBand="0" w:evenVBand="0" w:oddHBand="0" w:evenHBand="0" w:firstRowFirstColumn="0" w:firstRowLastColumn="0" w:lastRowFirstColumn="0" w:lastRowLastColumn="0"/>
             </w:pPr>
-            <w:r>
-              <w:t>Grd</w:t>
-            </w:r>
+            <w:proofErr w:type="spellStart"/>
+            <w:r>
+              <w:t>Img</w:t>
+            </w:r>
+            <w:proofErr w:type="spellEnd"/>
           </w:p>
         </w:tc>
       </w:tr>
@@ -1009,7 +1074,7 @@
           </w:tcPr>
           <w:p>
             <w:r>
-              <w:t>Content Control</w:t>
+              <w:t>Grid</w:t>
             </w:r>
           </w:p>
         </w:tc>
@@ -1021,9 +1086,11 @@
             <w:pPr>
               <w:cnfStyle w:val="000000000000" w:firstRow="0" w:lastRow="0" w:firstColumn="0" w:lastColumn="0" w:oddVBand="0" w:evenVBand="0" w:oddHBand="0" w:evenHBand="0" w:firstRowFirstColumn="0" w:firstRowLastColumn="0" w:lastRowFirstColumn="0" w:lastRowLastColumn="0"/>
             </w:pPr>
-            <w:r>
-              <w:t>CntntCtrl</w:t>
-            </w:r>
+            <w:proofErr w:type="spellStart"/>
+            <w:r>
+              <w:t>Grd</w:t>
+            </w:r>
+            <w:proofErr w:type="spellEnd"/>
           </w:p>
         </w:tc>
       </w:tr>
@@ -1035,7 +1102,7 @@
           </w:tcPr>
           <w:p>
             <w:r>
-              <w:t>Visibility</w:t>
+              <w:t>Content Control</w:t>
             </w:r>
           </w:p>
         </w:tc>
@@ -1047,9 +1114,11 @@
             <w:pPr>
               <w:cnfStyle w:val="000000000000" w:firstRow="0" w:lastRow="0" w:firstColumn="0" w:lastColumn="0" w:oddVBand="0" w:evenVBand="0" w:oddHBand="0" w:evenHBand="0" w:firstRowFirstColumn="0" w:firstRowLastColumn="0" w:lastRowFirstColumn="0" w:lastRowLastColumn="0"/>
             </w:pPr>
-            <w:r>
-              <w:t>Vis</w:t>
-            </w:r>
+            <w:proofErr w:type="spellStart"/>
+            <w:r>
+              <w:t>CntntCtrl</w:t>
+            </w:r>
+            <w:proofErr w:type="spellEnd"/>
           </w:p>
         </w:tc>
       </w:tr>
@@ -1061,6 +1130,32 @@
           </w:tcPr>
           <w:p>
             <w:r>
+              <w:t>Visibility</w:t>
+            </w:r>
+          </w:p>
+        </w:tc>
+        <w:tc>
+          <w:tcPr>
+            <w:tcW w:w="4675" w:type="dxa"/>
+          </w:tcPr>
+          <w:p>
+            <w:pPr>
+              <w:cnfStyle w:val="000000000000" w:firstRow="0" w:lastRow="0" w:firstColumn="0" w:lastColumn="0" w:oddVBand="0" w:evenVBand="0" w:oddHBand="0" w:evenHBand="0" w:firstRowFirstColumn="0" w:firstRowLastColumn="0" w:lastRowFirstColumn="0" w:lastRowLastColumn="0"/>
+            </w:pPr>
+            <w:r>
+              <w:t>Vis</w:t>
+            </w:r>
+          </w:p>
+        </w:tc>
+      </w:tr>
+      <w:tr>
+        <w:tc>
+          <w:tcPr>
+            <w:cnfStyle w:val="001000000000" w:firstRow="0" w:lastRow="0" w:firstColumn="1" w:lastColumn="0" w:oddVBand="0" w:evenVBand="0" w:oddHBand="0" w:evenHBand="0" w:firstRowFirstColumn="0" w:firstRowLastColumn="0" w:lastRowFirstColumn="0" w:lastRowLastColumn="0"/>
+            <w:tcW w:w="4675" w:type="dxa"/>
+          </w:tcPr>
+          <w:p>
+            <w:r>
               <w:t>Menu Item</w:t>
             </w:r>
           </w:p>
@@ -1073,9 +1168,11 @@
             <w:pPr>
               <w:cnfStyle w:val="000000000000" w:firstRow="0" w:lastRow="0" w:firstColumn="0" w:lastColumn="0" w:oddVBand="0" w:evenVBand="0" w:oddHBand="0" w:evenHBand="0" w:firstRowFirstColumn="0" w:firstRowLastColumn="0" w:lastRowFirstColumn="0" w:lastRowLastColumn="0"/>
             </w:pPr>
+            <w:proofErr w:type="spellStart"/>
             <w:r>
               <w:t>MnuItm</w:t>
             </w:r>
+            <w:proofErr w:type="spellEnd"/>
           </w:p>
         </w:tc>
       </w:tr>
@@ -1093,7 +1190,7 @@
 </file>
 
 <file path=word/endnotes.xml><?xml version="1.0" encoding="utf-8"?>
-<w:endnotes xmlns:wpc="http://schemas.microsoft.com/office/word/2010/wordprocessingCanvas" xmlns:cx="http://schemas.microsoft.com/office/drawing/2014/chartex" xmlns:cx1="http://schemas.microsoft.com/office/drawing/2015/9/8/chartex" xmlns:cx2="http://schemas.microsoft.com/office/drawing/2015/10/21/chartex" xmlns:cx3="http://schemas.microsoft.com/office/drawing/2016/5/9/chartex" xmlns:cx4="http://schemas.microsoft.com/office/drawing/2016/5/10/chartex" xmlns:cx5="http://schemas.microsoft.com/office/drawing/2016/5/11/chartex" xmlns:cx6="http://schemas.microsoft.com/office/drawing/2016/5/12/chartex" xmlns:cx7="http://schemas.microsoft.com/office/drawing/2016/5/13/chartex" xmlns:cx8="http://schemas.microsoft.com/office/drawing/2016/5/14/chartex" xmlns:mc="http://schemas.openxmlformats.org/markup-compatibility/2006" xmlns:o="urn:schemas-microsoft-com:office:office" xmlns:r="http://schemas.openxmlformats.org/officeDocument/2006/relationships" xmlns:m="http://schemas.openxmlformats.org/officeDocument/2006/math" xmlns:v="urn:schemas-microsoft-com:vml" xmlns:wp14="http://schemas.microsoft.com/office/word/2010/wordprocessingDrawing" xmlns:wp="http://schemas.openxmlformats.org/drawingml/2006/wordprocessingDrawing" xmlns:w10="urn:schemas-microsoft-com:office:word" xmlns:w="http://schemas.openxmlformats.org/wordprocessingml/2006/main" xmlns:w14="http://schemas.microsoft.com/office/word/2010/wordml" xmlns:w15="http://schemas.microsoft.com/office/word/2012/wordml" xmlns:w16se="http://schemas.microsoft.com/office/word/2015/wordml/symex" xmlns:wpg="http://schemas.microsoft.com/office/word/2010/wordprocessingGroup" xmlns:wpi="http://schemas.microsoft.com/office/word/2010/wordprocessingInk" xmlns:wne="http://schemas.microsoft.com/office/word/2006/wordml" xmlns:wps="http://schemas.microsoft.com/office/word/2010/wordprocessingShape" mc:Ignorable="w14 w15 w16se wp14">
+<w:endnotes xmlns:wpc="http://schemas.microsoft.com/office/word/2010/wordprocessingCanvas" xmlns:cx="http://schemas.microsoft.com/office/drawing/2014/chartex" xmlns:cx1="http://schemas.microsoft.com/office/drawing/2015/9/8/chartex" xmlns:cx2="http://schemas.microsoft.com/office/drawing/2015/10/21/chartex" xmlns:cx3="http://schemas.microsoft.com/office/drawing/2016/5/9/chartex" xmlns:cx4="http://schemas.microsoft.com/office/drawing/2016/5/10/chartex" xmlns:cx5="http://schemas.microsoft.com/office/drawing/2016/5/11/chartex" xmlns:cx6="http://schemas.microsoft.com/office/drawing/2016/5/12/chartex" xmlns:cx7="http://schemas.microsoft.com/office/drawing/2016/5/13/chartex" xmlns:cx8="http://schemas.microsoft.com/office/drawing/2016/5/14/chartex" xmlns:mc="http://schemas.openxmlformats.org/markup-compatibility/2006" xmlns:aink="http://schemas.microsoft.com/office/drawing/2016/ink" xmlns:o="urn:schemas-microsoft-com:office:office" xmlns:r="http://schemas.openxmlformats.org/officeDocument/2006/relationships" xmlns:m="http://schemas.openxmlformats.org/officeDocument/2006/math" xmlns:v="urn:schemas-microsoft-com:vml" xmlns:wp14="http://schemas.microsoft.com/office/word/2010/wordprocessingDrawing" xmlns:wp="http://schemas.openxmlformats.org/drawingml/2006/wordprocessingDrawing" xmlns:w10="urn:schemas-microsoft-com:office:word" xmlns:w="http://schemas.openxmlformats.org/wordprocessingml/2006/main" xmlns:w14="http://schemas.microsoft.com/office/word/2010/wordml" xmlns:w15="http://schemas.microsoft.com/office/word/2012/wordml" xmlns:w16se="http://schemas.microsoft.com/office/word/2015/wordml/symex" xmlns:wpg="http://schemas.microsoft.com/office/word/2010/wordprocessingGroup" xmlns:wpi="http://schemas.microsoft.com/office/word/2010/wordprocessingInk" xmlns:wne="http://schemas.microsoft.com/office/word/2006/wordml" xmlns:wps="http://schemas.microsoft.com/office/word/2010/wordprocessingShape" mc:Ignorable="w14 w15 w16se wp14">
   <w:endnote w:type="separator" w:id="-1">
     <w:p>
       <w:pPr>
@@ -1118,7 +1215,7 @@
 </file>
 
 <file path=word/footnotes.xml><?xml version="1.0" encoding="utf-8"?>
-<w:footnotes xmlns:wpc="http://schemas.microsoft.com/office/word/2010/wordprocessingCanvas" xmlns:cx="http://schemas.microsoft.com/office/drawing/2014/chartex" xmlns:cx1="http://schemas.microsoft.com/office/drawing/2015/9/8/chartex" xmlns:cx2="http://schemas.microsoft.com/office/drawing/2015/10/21/chartex" xmlns:cx3="http://schemas.microsoft.com/office/drawing/2016/5/9/chartex" xmlns:cx4="http://schemas.microsoft.com/office/drawing/2016/5/10/chartex" xmlns:cx5="http://schemas.microsoft.com/office/drawing/2016/5/11/chartex" xmlns:cx6="http://schemas.microsoft.com/office/drawing/2016/5/12/chartex" xmlns:cx7="http://schemas.microsoft.com/office/drawing/2016/5/13/chartex" xmlns:cx8="http://schemas.microsoft.com/office/drawing/2016/5/14/chartex" xmlns:mc="http://schemas.openxmlformats.org/markup-compatibility/2006" xmlns:o="urn:schemas-microsoft-com:office:office" xmlns:r="http://schemas.openxmlformats.org/officeDocument/2006/relationships" xmlns:m="http://schemas.openxmlformats.org/officeDocument/2006/math" xmlns:v="urn:schemas-microsoft-com:vml" xmlns:wp14="http://schemas.microsoft.com/office/word/2010/wordprocessingDrawing" xmlns:wp="http://schemas.openxmlformats.org/drawingml/2006/wordprocessingDrawing" xmlns:w10="urn:schemas-microsoft-com:office:word" xmlns:w="http://schemas.openxmlformats.org/wordprocessingml/2006/main" xmlns:w14="http://schemas.microsoft.com/office/word/2010/wordml" xmlns:w15="http://schemas.microsoft.com/office/word/2012/wordml" xmlns:w16se="http://schemas.microsoft.com/office/word/2015/wordml/symex" xmlns:wpg="http://schemas.microsoft.com/office/word/2010/wordprocessingGroup" xmlns:wpi="http://schemas.microsoft.com/office/word/2010/wordprocessingInk" xmlns:wne="http://schemas.microsoft.com/office/word/2006/wordml" xmlns:wps="http://schemas.microsoft.com/office/word/2010/wordprocessingShape" mc:Ignorable="w14 w15 w16se wp14">
+<w:footnotes xmlns:wpc="http://schemas.microsoft.com/office/word/2010/wordprocessingCanvas" xmlns:cx="http://schemas.microsoft.com/office/drawing/2014/chartex" xmlns:cx1="http://schemas.microsoft.com/office/drawing/2015/9/8/chartex" xmlns:cx2="http://schemas.microsoft.com/office/drawing/2015/10/21/chartex" xmlns:cx3="http://schemas.microsoft.com/office/drawing/2016/5/9/chartex" xmlns:cx4="http://schemas.microsoft.com/office/drawing/2016/5/10/chartex" xmlns:cx5="http://schemas.microsoft.com/office/drawing/2016/5/11/chartex" xmlns:cx6="http://schemas.microsoft.com/office/drawing/2016/5/12/chartex" xmlns:cx7="http://schemas.microsoft.com/office/drawing/2016/5/13/chartex" xmlns:cx8="http://schemas.microsoft.com/office/drawing/2016/5/14/chartex" xmlns:mc="http://schemas.openxmlformats.org/markup-compatibility/2006" xmlns:aink="http://schemas.microsoft.com/office/drawing/2016/ink" xmlns:o="urn:schemas-microsoft-com:office:office" xmlns:r="http://schemas.openxmlformats.org/officeDocument/2006/relationships" xmlns:m="http://schemas.openxmlformats.org/officeDocument/2006/math" xmlns:v="urn:schemas-microsoft-com:vml" xmlns:wp14="http://schemas.microsoft.com/office/word/2010/wordprocessingDrawing" xmlns:wp="http://schemas.openxmlformats.org/drawingml/2006/wordprocessingDrawing" xmlns:w10="urn:schemas-microsoft-com:office:word" xmlns:w="http://schemas.openxmlformats.org/wordprocessingml/2006/main" xmlns:w14="http://schemas.microsoft.com/office/word/2010/wordml" xmlns:w15="http://schemas.microsoft.com/office/word/2012/wordml" xmlns:w16se="http://schemas.microsoft.com/office/word/2015/wordml/symex" xmlns:wpg="http://schemas.microsoft.com/office/word/2010/wordprocessingGroup" xmlns:wpi="http://schemas.microsoft.com/office/word/2010/wordprocessingInk" xmlns:wne="http://schemas.microsoft.com/office/word/2006/wordml" xmlns:wps="http://schemas.microsoft.com/office/word/2010/wordprocessingShape" mc:Ignorable="w14 w15 w16se wp14">
   <w:footnote w:type="separator" w:id="-1">
     <w:p>
       <w:pPr>
@@ -1143,7 +1240,7 @@
 </file>
 
 <file path=word/header1.xml><?xml version="1.0" encoding="utf-8"?>
-<w:hdr xmlns:wpc="http://schemas.microsoft.com/office/word/2010/wordprocessingCanvas" xmlns:cx="http://schemas.microsoft.com/office/drawing/2014/chartex" xmlns:cx1="http://schemas.microsoft.com/office/drawing/2015/9/8/chartex" xmlns:cx2="http://schemas.microsoft.com/office/drawing/2015/10/21/chartex" xmlns:cx3="http://schemas.microsoft.com/office/drawing/2016/5/9/chartex" xmlns:cx4="http://schemas.microsoft.com/office/drawing/2016/5/10/chartex" xmlns:cx5="http://schemas.microsoft.com/office/drawing/2016/5/11/chartex" xmlns:cx6="http://schemas.microsoft.com/office/drawing/2016/5/12/chartex" xmlns:cx7="http://schemas.microsoft.com/office/drawing/2016/5/13/chartex" xmlns:cx8="http://schemas.microsoft.com/office/drawing/2016/5/14/chartex" xmlns:mc="http://schemas.openxmlformats.org/markup-compatibility/2006" xmlns:o="urn:schemas-microsoft-com:office:office" xmlns:r="http://schemas.openxmlformats.org/officeDocument/2006/relationships" xmlns:m="http://schemas.openxmlformats.org/officeDocument/2006/math" xmlns:v="urn:schemas-microsoft-com:vml" xmlns:wp14="http://schemas.microsoft.com/office/word/2010/wordprocessingDrawing" xmlns:wp="http://schemas.openxmlformats.org/drawingml/2006/wordprocessingDrawing" xmlns:w10="urn:schemas-microsoft-com:office:word" xmlns:w="http://schemas.openxmlformats.org/wordprocessingml/2006/main" xmlns:w14="http://schemas.microsoft.com/office/word/2010/wordml" xmlns:w15="http://schemas.microsoft.com/office/word/2012/wordml" xmlns:w16se="http://schemas.microsoft.com/office/word/2015/wordml/symex" xmlns:wpg="http://schemas.microsoft.com/office/word/2010/wordprocessingGroup" xmlns:wpi="http://schemas.microsoft.com/office/word/2010/wordprocessingInk" xmlns:wne="http://schemas.microsoft.com/office/word/2006/wordml" xmlns:wps="http://schemas.microsoft.com/office/word/2010/wordprocessingShape" mc:Ignorable="w14 w15 w16se wp14">
+<w:hdr xmlns:wpc="http://schemas.microsoft.com/office/word/2010/wordprocessingCanvas" xmlns:cx="http://schemas.microsoft.com/office/drawing/2014/chartex" xmlns:cx1="http://schemas.microsoft.com/office/drawing/2015/9/8/chartex" xmlns:cx2="http://schemas.microsoft.com/office/drawing/2015/10/21/chartex" xmlns:cx3="http://schemas.microsoft.com/office/drawing/2016/5/9/chartex" xmlns:cx4="http://schemas.microsoft.com/office/drawing/2016/5/10/chartex" xmlns:cx5="http://schemas.microsoft.com/office/drawing/2016/5/11/chartex" xmlns:cx6="http://schemas.microsoft.com/office/drawing/2016/5/12/chartex" xmlns:cx7="http://schemas.microsoft.com/office/drawing/2016/5/13/chartex" xmlns:cx8="http://schemas.microsoft.com/office/drawing/2016/5/14/chartex" xmlns:mc="http://schemas.openxmlformats.org/markup-compatibility/2006" xmlns:aink="http://schemas.microsoft.com/office/drawing/2016/ink" xmlns:o="urn:schemas-microsoft-com:office:office" xmlns:r="http://schemas.openxmlformats.org/officeDocument/2006/relationships" xmlns:m="http://schemas.openxmlformats.org/officeDocument/2006/math" xmlns:v="urn:schemas-microsoft-com:vml" xmlns:wp14="http://schemas.microsoft.com/office/word/2010/wordprocessingDrawing" xmlns:wp="http://schemas.openxmlformats.org/drawingml/2006/wordprocessingDrawing" xmlns:w10="urn:schemas-microsoft-com:office:word" xmlns:w="http://schemas.openxmlformats.org/wordprocessingml/2006/main" xmlns:w14="http://schemas.microsoft.com/office/word/2010/wordml" xmlns:w15="http://schemas.microsoft.com/office/word/2012/wordml" xmlns:w16se="http://schemas.microsoft.com/office/word/2015/wordml/symex" xmlns:wpg="http://schemas.microsoft.com/office/word/2010/wordprocessingGroup" xmlns:wpi="http://schemas.microsoft.com/office/word/2010/wordprocessingInk" xmlns:wne="http://schemas.microsoft.com/office/word/2006/wordml" xmlns:wps="http://schemas.microsoft.com/office/word/2010/wordprocessingShape" mc:Ignorable="w14 w15 w16se wp14">
   <w:p>
     <w:pPr>
       <w:pStyle w:val="Header"/>
@@ -1172,7 +1269,7 @@
       <w:rPr>
         <w:noProof/>
       </w:rPr>
-      <w:t>1</w:t>
+      <w:t>3</w:t>
     </w:r>
     <w:r>
       <w:rPr>

</xml_diff>